<commit_message>
Update 2020-05-15-Community Bonding May 9 to May 15.docx
</commit_message>
<xml_diff>
--- a/_word/2020-05-15-Community Bonding May 9 to May 15.docx
+++ b/_word/2020-05-15-Community Bonding May 9 to May 15.docx
@@ -467,29 +467,31 @@
           <w:szCs w:val="26"/>
         </w:rPr>
       </w:pPr>
-      <w:hyperlink r:id="rId6">
-        <w:r>
-          <w:rPr>
-            <w:rStyle w:val="InternetLink"/>
-            <w:rFonts w:ascii="Calibri" w:hAnsi="Calibri"/>
-            <w:sz w:val="28"/>
-            <w:szCs w:val="28"/>
-          </w:rPr>
-          <w:t>https://lz4.overpass-api.de/api/interpreter</w:t>
-        </w:r>
-      </w:hyperlink>
-    </w:p>
-    <w:p>
-      <w:pPr>
-        <w:pStyle w:val="Normal"/>
-        <w:rPr>
-          <w:rFonts w:ascii="Calibri" w:hAnsi="Calibri"/>
-          <w:sz w:val="26"/>
-          <w:szCs w:val="26"/>
-        </w:rPr>
-      </w:pPr>
-      <w:r>
-        <w:rPr/>
+      <w:r>
+        <w:rPr>
+          <w:rStyle w:val="InternetLink"/>
+          <w:rFonts w:ascii="Calibri" w:hAnsi="Calibri"/>
+          <w:sz w:val="28"/>
+          <w:szCs w:val="28"/>
+        </w:rPr>
+        <w:t>https://lz4.overpass-api.de/api/interpreter</w:t>
+      </w:r>
+    </w:p>
+    <w:p>
+      <w:pPr>
+        <w:pStyle w:val="Normal"/>
+        <w:rPr>
+          <w:rFonts w:ascii="Calibri" w:hAnsi="Calibri"/>
+          <w:sz w:val="26"/>
+          <w:szCs w:val="26"/>
+        </w:rPr>
+      </w:pPr>
+      <w:r>
+        <w:rPr>
+          <w:rFonts w:ascii="Calibri" w:hAnsi="Calibri"/>
+          <w:sz w:val="26"/>
+          <w:szCs w:val="26"/>
+        </w:rPr>
       </w:r>
     </w:p>
     <w:p>
@@ -630,7 +632,7 @@
         <w:jc w:val="left"/>
         <w:rPr/>
       </w:pPr>
-      <w:hyperlink r:id="rId7">
+      <w:hyperlink r:id="rId5">
         <w:r>
           <w:rPr>
             <w:rStyle w:val="InternetLink"/>
@@ -797,7 +799,7 @@
         <w:jc w:val="left"/>
         <w:rPr/>
       </w:pPr>
-      <w:hyperlink r:id="rId8">
+      <w:hyperlink r:id="rId6">
         <w:r>
           <w:rPr>
             <w:rStyle w:val="InternetLink"/>
@@ -1276,7 +1278,7 @@
           <w:szCs w:val="26"/>
         </w:rPr>
       </w:pPr>
-      <w:hyperlink r:id="rId9">
+      <w:hyperlink r:id="rId7">
         <w:r>
           <w:rPr>
             <w:rStyle w:val="InternetLink"/>
@@ -1450,7 +1452,7 @@
         <w:jc w:val="left"/>
         <w:rPr/>
       </w:pPr>
-      <w:hyperlink r:id="rId10">
+      <w:hyperlink r:id="rId8">
         <w:r>
           <w:rPr>
             <w:rStyle w:val="InternetLink"/>

</xml_diff>